<commit_message>
Add 5th version of report
</commit_message>
<xml_diff>
--- a/ai_11/danylo_shliakhetko/epic_3/epic_3_practice_and_labs_report_danylo_shliakhetko.docx
+++ b/ai_11/danylo_shliakhetko/epic_3/epic_3_practice_and_labs_report_danylo_shliakhetko.docx
@@ -4,6 +4,7 @@
   <w:body>
     <w:p>
       <w:pPr>
+        <w:spacing w:after="0" w:line="240" w:lineRule="auto"/>
         <w:jc w:val="center"/>
         <w:rPr>
           <w:rFonts w:ascii="Times New Roman" w:cs="Times New Roman" w:eastAsia="Times New Roman" w:hAnsi="Times New Roman"/>
@@ -23,6 +24,7 @@
     </w:p>
     <w:p>
       <w:pPr>
+        <w:spacing w:after="0" w:line="240" w:lineRule="auto"/>
         <w:jc w:val="center"/>
         <w:rPr>
           <w:rFonts w:ascii="Times New Roman" w:cs="Times New Roman" w:eastAsia="Times New Roman" w:hAnsi="Times New Roman"/>
@@ -62,48 +64,52 @@
     </w:p>
     <w:p>
       <w:pPr>
-        <w:spacing w:after="0" w:line="360" w:lineRule="auto"/>
-        <w:jc w:val="center"/>
-        <w:rPr>
-          <w:rFonts w:ascii="Times New Roman" w:cs="Times New Roman" w:eastAsia="Times New Roman" w:hAnsi="Times New Roman"/>
-          <w:sz w:val="28"/>
-          <w:szCs w:val="28"/>
-        </w:rPr>
-      </w:pPr>
-      <w:r>
-        <w:rPr>
-          <w:rtl w:val="0"/>
-        </w:rPr>
-      </w:r>
-    </w:p>
-    <w:p>
-      <w:pPr>
-        <w:spacing w:line="240" w:lineRule="auto"/>
-        <w:jc w:val="center"/>
-        <w:rPr>
-          <w:rFonts w:ascii="Times New Roman" w:cs="Times New Roman" w:eastAsia="Times New Roman" w:hAnsi="Times New Roman"/>
-          <w:b w:val="1"/>
-          <w:sz w:val="40"/>
-          <w:szCs w:val="40"/>
-        </w:rPr>
-      </w:pPr>
-      <w:r>
-        <w:rPr>
-          <w:rFonts w:ascii="Times New Roman" w:cs="Times New Roman" w:eastAsia="Times New Roman" w:hAnsi="Times New Roman"/>
-          <w:b w:val="1"/>
-          <w:sz w:val="40"/>
-          <w:szCs w:val="40"/>
-        </w:rPr>
+        <w:spacing w:after="0" w:line="240" w:lineRule="auto"/>
+        <w:rPr>
+          <w:rFonts w:ascii="Times New Roman" w:cs="Times New Roman" w:eastAsia="Times New Roman" w:hAnsi="Times New Roman"/>
+          <w:sz w:val="24"/>
+          <w:szCs w:val="24"/>
+        </w:rPr>
+      </w:pPr>
+      <w:r>
+        <w:rPr>
+          <w:rtl w:val="0"/>
+        </w:rPr>
+      </w:r>
+    </w:p>
+    <w:p>
+      <w:pPr>
+        <w:spacing w:after="0" w:line="240" w:lineRule="auto"/>
+        <w:rPr>
+          <w:rFonts w:ascii="Times New Roman" w:cs="Times New Roman" w:eastAsia="Times New Roman" w:hAnsi="Times New Roman"/>
+          <w:sz w:val="24"/>
+          <w:szCs w:val="24"/>
+        </w:rPr>
+      </w:pPr>
+      <w:r>
+        <w:rPr>
+          <w:rtl w:val="0"/>
+        </w:rPr>
+      </w:r>
+      <w:r>
         <w:drawing>
-          <wp:inline distB="114300" distT="114300" distL="114300" distR="114300">
-            <wp:extent cx="2095500" cy="1990725"/>
+          <wp:anchor allowOverlap="1" behindDoc="0" distB="0" distT="0" distL="114300" distR="114300" hidden="0" layoutInCell="1" locked="0" relativeHeight="0" simplePos="0">
+            <wp:simplePos x="0" y="0"/>
+            <wp:positionH relativeFrom="column">
+              <wp:posOffset>1765935</wp:posOffset>
+            </wp:positionH>
+            <wp:positionV relativeFrom="paragraph">
+              <wp:posOffset>65432</wp:posOffset>
+            </wp:positionV>
+            <wp:extent cx="2710845" cy="2571750"/>
             <wp:effectExtent b="0" l="0" r="0" t="0"/>
-            <wp:docPr id="6" name="image2.jpg"/>
+            <wp:wrapNone/>
+            <wp:docPr descr="A blue and white logo&#10;&#10;Description automatically generated" id="2" name="image1.jpg"/>
             <a:graphic>
               <a:graphicData uri="http://schemas.openxmlformats.org/drawingml/2006/picture">
                 <pic:pic>
                   <pic:nvPicPr>
-                    <pic:cNvPr id="0" name="image2.jpg"/>
+                    <pic:cNvPr descr="A blue and white logo&#10;&#10;Description automatically generated" id="0" name="image1.jpg"/>
                     <pic:cNvPicPr preferRelativeResize="0"/>
                   </pic:nvPicPr>
                   <pic:blipFill>
@@ -116,7 +122,7 @@
                   <pic:spPr>
                     <a:xfrm>
                       <a:off x="0" y="0"/>
-                      <a:ext cx="2095500" cy="1990725"/>
+                      <a:ext cx="2710845" cy="2571750"/>
                     </a:xfrm>
                     <a:prstGeom prst="rect"/>
                     <a:ln/>
@@ -124,18 +130,93 @@
                 </pic:pic>
               </a:graphicData>
             </a:graphic>
-          </wp:inline>
+          </wp:anchor>
         </w:drawing>
       </w:r>
-      <w:r>
-        <w:rPr>
-          <w:rtl w:val="0"/>
-        </w:rPr>
-      </w:r>
-    </w:p>
-    <w:p>
-      <w:pPr>
-        <w:spacing w:line="240" w:lineRule="auto"/>
+    </w:p>
+    <w:p>
+      <w:pPr>
+        <w:spacing w:after="0" w:line="240" w:lineRule="auto"/>
+        <w:jc w:val="center"/>
+        <w:rPr>
+          <w:rFonts w:ascii="Times New Roman" w:cs="Times New Roman" w:eastAsia="Times New Roman" w:hAnsi="Times New Roman"/>
+          <w:sz w:val="24"/>
+          <w:szCs w:val="24"/>
+        </w:rPr>
+      </w:pPr>
+      <w:r>
+        <w:rPr>
+          <w:rtl w:val="0"/>
+        </w:rPr>
+      </w:r>
+    </w:p>
+    <w:p>
+      <w:pPr>
+        <w:spacing w:after="0" w:line="240" w:lineRule="auto"/>
+        <w:jc w:val="center"/>
+        <w:rPr>
+          <w:rFonts w:ascii="Times New Roman" w:cs="Times New Roman" w:eastAsia="Times New Roman" w:hAnsi="Times New Roman"/>
+          <w:sz w:val="24"/>
+          <w:szCs w:val="24"/>
+        </w:rPr>
+      </w:pPr>
+      <w:r>
+        <w:rPr>
+          <w:rtl w:val="0"/>
+        </w:rPr>
+      </w:r>
+    </w:p>
+    <w:p>
+      <w:pPr>
+        <w:spacing w:after="0" w:line="240" w:lineRule="auto"/>
+        <w:jc w:val="center"/>
+        <w:rPr>
+          <w:rFonts w:ascii="Times New Roman" w:cs="Times New Roman" w:eastAsia="Times New Roman" w:hAnsi="Times New Roman"/>
+          <w:sz w:val="24"/>
+          <w:szCs w:val="24"/>
+        </w:rPr>
+      </w:pPr>
+      <w:r>
+        <w:rPr>
+          <w:rtl w:val="0"/>
+        </w:rPr>
+      </w:r>
+    </w:p>
+    <w:p>
+      <w:pPr>
+        <w:spacing w:after="0" w:line="240" w:lineRule="auto"/>
+        <w:jc w:val="center"/>
+        <w:rPr>
+          <w:rFonts w:ascii="Times New Roman" w:cs="Times New Roman" w:eastAsia="Times New Roman" w:hAnsi="Times New Roman"/>
+          <w:sz w:val="24"/>
+          <w:szCs w:val="24"/>
+        </w:rPr>
+      </w:pPr>
+      <w:r>
+        <w:rPr>
+          <w:rtl w:val="0"/>
+        </w:rPr>
+      </w:r>
+    </w:p>
+    <w:p>
+      <w:pPr>
+        <w:spacing w:after="0" w:line="240" w:lineRule="auto"/>
+        <w:jc w:val="center"/>
+        <w:rPr>
+          <w:rFonts w:ascii="Times New Roman" w:cs="Times New Roman" w:eastAsia="Times New Roman" w:hAnsi="Times New Roman"/>
+          <w:sz w:val="24"/>
+          <w:szCs w:val="24"/>
+        </w:rPr>
+      </w:pPr>
+      <w:r>
+        <w:rPr>
+          <w:rtl w:val="0"/>
+        </w:rPr>
+      </w:r>
+    </w:p>
+    <w:p>
+      <w:pPr>
+        <w:spacing w:after="0" w:line="240" w:lineRule="auto"/>
         <w:jc w:val="center"/>
         <w:rPr>
           <w:rFonts w:ascii="Times New Roman" w:cs="Times New Roman" w:eastAsia="Times New Roman" w:hAnsi="Times New Roman"/>
@@ -146,33 +227,64 @@
       </w:pPr>
       <w:r>
         <w:rPr>
+          <w:rtl w:val="0"/>
+        </w:rPr>
+      </w:r>
+    </w:p>
+    <w:p>
+      <w:pPr>
+        <w:spacing w:after="0" w:line="240" w:lineRule="auto"/>
+        <w:jc w:val="center"/>
+        <w:rPr>
           <w:rFonts w:ascii="Times New Roman" w:cs="Times New Roman" w:eastAsia="Times New Roman" w:hAnsi="Times New Roman"/>
           <w:b w:val="1"/>
           <w:sz w:val="40"/>
           <w:szCs w:val="40"/>
+        </w:rPr>
+      </w:pPr>
+      <w:r>
+        <w:rPr>
+          <w:rtl w:val="0"/>
+        </w:rPr>
+      </w:r>
+    </w:p>
+    <w:p>
+      <w:pPr>
+        <w:spacing w:after="0" w:line="240" w:lineRule="auto"/>
+        <w:jc w:val="center"/>
+        <w:rPr>
+          <w:rFonts w:ascii="Times New Roman" w:cs="Times New Roman" w:eastAsia="Times New Roman" w:hAnsi="Times New Roman"/>
+          <w:b w:val="1"/>
+          <w:sz w:val="40"/>
+          <w:szCs w:val="40"/>
+        </w:rPr>
+      </w:pPr>
+      <w:r>
+        <w:rPr>
+          <w:rtl w:val="0"/>
+        </w:rPr>
+      </w:r>
+    </w:p>
+    <w:p>
+      <w:pPr>
+        <w:spacing w:after="0" w:line="240" w:lineRule="auto"/>
+        <w:jc w:val="center"/>
+        <w:rPr>
+          <w:rFonts w:ascii="Times New Roman" w:cs="Times New Roman" w:eastAsia="Times New Roman" w:hAnsi="Times New Roman"/>
+          <w:b w:val="1"/>
+          <w:sz w:val="40"/>
+          <w:szCs w:val="40"/>
+        </w:rPr>
+      </w:pPr>
+      <w:r>
+        <w:rPr>
+          <w:rFonts w:ascii="Times New Roman" w:cs="Times New Roman" w:eastAsia="Times New Roman" w:hAnsi="Times New Roman"/>
+          <w:b w:val="1"/>
+          <w:sz w:val="40"/>
+          <w:szCs w:val="40"/>
           <w:rtl w:val="0"/>
         </w:rPr>
         <w:t xml:space="preserve">Звіт</w:t>
-      </w:r>
-    </w:p>
-    <w:p>
-      <w:pPr>
-        <w:spacing w:line="240" w:lineRule="auto"/>
-        <w:jc w:val="center"/>
-        <w:rPr>
-          <w:rFonts w:ascii="Times New Roman" w:cs="Times New Roman" w:eastAsia="Times New Roman" w:hAnsi="Times New Roman"/>
-          <w:sz w:val="28"/>
-          <w:szCs w:val="28"/>
-        </w:rPr>
-      </w:pPr>
-      <w:r>
-        <w:rPr>
-          <w:rFonts w:ascii="Times New Roman" w:cs="Times New Roman" w:eastAsia="Times New Roman" w:hAnsi="Times New Roman"/>
-          <w:sz w:val="28"/>
-          <w:szCs w:val="28"/>
-          <w:rtl w:val="0"/>
-        </w:rPr>
-        <w:t xml:space="preserve">про виконання </w:t>
       </w:r>
     </w:p>
     <w:p>
@@ -181,7 +293,7 @@
           <w:tab w:val="center" w:leader="none" w:pos="4819"/>
           <w:tab w:val="left" w:leader="none" w:pos="7468"/>
         </w:tabs>
-        <w:spacing w:line="240" w:lineRule="auto"/>
+        <w:spacing w:after="0" w:line="240" w:lineRule="auto"/>
         <w:rPr>
           <w:rFonts w:ascii="Times New Roman" w:cs="Times New Roman" w:eastAsia="Times New Roman" w:hAnsi="Times New Roman"/>
           <w:b w:val="1"/>
@@ -198,12 +310,147 @@
           <w:rtl w:val="0"/>
         </w:rPr>
         <w:tab/>
-        <w:t xml:space="preserve">Лабораторних та практичних робіт № 3</w:t>
-      </w:r>
-    </w:p>
-    <w:p>
-      <w:pPr>
-        <w:spacing w:line="240" w:lineRule="auto"/>
+      </w:r>
+    </w:p>
+    <w:p>
+      <w:pPr>
+        <w:tabs>
+          <w:tab w:val="center" w:leader="none" w:pos="4819"/>
+          <w:tab w:val="left" w:leader="none" w:pos="7468"/>
+        </w:tabs>
+        <w:spacing w:after="0" w:line="240" w:lineRule="auto"/>
+        <w:rPr>
+          <w:rFonts w:ascii="Times New Roman" w:cs="Times New Roman" w:eastAsia="Times New Roman" w:hAnsi="Times New Roman"/>
+          <w:b w:val="1"/>
+          <w:sz w:val="28"/>
+          <w:szCs w:val="28"/>
+        </w:rPr>
+      </w:pPr>
+      <w:r>
+        <w:rPr>
+          <w:rtl w:val="0"/>
+        </w:rPr>
+      </w:r>
+    </w:p>
+    <w:p>
+      <w:pPr>
+        <w:tabs>
+          <w:tab w:val="center" w:leader="none" w:pos="4819"/>
+          <w:tab w:val="left" w:leader="none" w:pos="7468"/>
+        </w:tabs>
+        <w:spacing w:after="0" w:line="240" w:lineRule="auto"/>
+        <w:rPr>
+          <w:rFonts w:ascii="Times New Roman" w:cs="Times New Roman" w:eastAsia="Times New Roman" w:hAnsi="Times New Roman"/>
+          <w:b w:val="1"/>
+          <w:sz w:val="28"/>
+          <w:szCs w:val="28"/>
+        </w:rPr>
+      </w:pPr>
+      <w:r>
+        <w:rPr>
+          <w:rtl w:val="0"/>
+        </w:rPr>
+      </w:r>
+    </w:p>
+    <w:p>
+      <w:pPr>
+        <w:tabs>
+          <w:tab w:val="center" w:leader="none" w:pos="4819"/>
+          <w:tab w:val="left" w:leader="none" w:pos="7468"/>
+        </w:tabs>
+        <w:spacing w:after="0" w:line="240" w:lineRule="auto"/>
+        <w:jc w:val="center"/>
+        <w:rPr>
+          <w:rFonts w:ascii="Times New Roman" w:cs="Times New Roman" w:eastAsia="Times New Roman" w:hAnsi="Times New Roman"/>
+          <w:b w:val="1"/>
+          <w:sz w:val="28"/>
+          <w:szCs w:val="28"/>
+        </w:rPr>
+      </w:pPr>
+      <w:r>
+        <w:rPr>
+          <w:rFonts w:ascii="Times New Roman" w:cs="Times New Roman" w:eastAsia="Times New Roman" w:hAnsi="Times New Roman"/>
+          <w:b w:val="1"/>
+          <w:sz w:val="56"/>
+          <w:szCs w:val="56"/>
+          <w:rtl w:val="0"/>
+        </w:rPr>
+        <w:t xml:space="preserve">Звіт</w:t>
+      </w:r>
+      <w:r>
+        <w:rPr>
+          <w:rFonts w:ascii="Times New Roman" w:cs="Times New Roman" w:eastAsia="Times New Roman" w:hAnsi="Times New Roman"/>
+          <w:b w:val="1"/>
+          <w:sz w:val="28"/>
+          <w:szCs w:val="28"/>
+          <w:rtl w:val="0"/>
+        </w:rPr>
+        <w:t xml:space="preserve"> </w:t>
+      </w:r>
+    </w:p>
+    <w:p>
+      <w:pPr>
+        <w:tabs>
+          <w:tab w:val="center" w:leader="none" w:pos="4819"/>
+          <w:tab w:val="left" w:leader="none" w:pos="7468"/>
+        </w:tabs>
+        <w:spacing w:after="0" w:line="240" w:lineRule="auto"/>
+        <w:jc w:val="center"/>
+        <w:rPr>
+          <w:rFonts w:ascii="Times New Roman" w:cs="Times New Roman" w:eastAsia="Times New Roman" w:hAnsi="Times New Roman"/>
+          <w:b w:val="1"/>
+          <w:sz w:val="28"/>
+          <w:szCs w:val="28"/>
+        </w:rPr>
+      </w:pPr>
+      <w:r>
+        <w:rPr>
+          <w:rFonts w:ascii="Times New Roman" w:cs="Times New Roman" w:eastAsia="Times New Roman" w:hAnsi="Times New Roman"/>
+          <w:b w:val="1"/>
+          <w:sz w:val="28"/>
+          <w:szCs w:val="28"/>
+          <w:rtl w:val="0"/>
+        </w:rPr>
+        <w:t xml:space="preserve">про виконання лабораторних та практичних робіт блоку № 3</w:t>
+      </w:r>
+    </w:p>
+    <w:p>
+      <w:pPr>
+        <w:spacing w:after="0" w:line="240" w:lineRule="auto"/>
+        <w:jc w:val="center"/>
+        <w:rPr>
+          <w:rFonts w:ascii="Times New Roman" w:cs="Times New Roman" w:eastAsia="Times New Roman" w:hAnsi="Times New Roman"/>
+          <w:sz w:val="28"/>
+          <w:szCs w:val="28"/>
+        </w:rPr>
+      </w:pPr>
+      <w:r>
+        <w:rPr>
+          <w:rFonts w:ascii="Times New Roman" w:cs="Times New Roman" w:eastAsia="Times New Roman" w:hAnsi="Times New Roman"/>
+          <w:sz w:val="28"/>
+          <w:szCs w:val="28"/>
+          <w:rtl w:val="0"/>
+        </w:rPr>
+        <w:t xml:space="preserve">На тему:  «Цикли. Вкладені Цикли. Завершення виконання циклів. Функції. Простір імен. Перевантаження функцій. Функції з змінною кількістю параметрів (еліпсис). Рекурсія. Вбудовані функції.»</w:t>
+      </w:r>
+      <w:r>
+        <w:rPr>
+          <w:rFonts w:ascii="Times New Roman" w:cs="Times New Roman" w:eastAsia="Times New Roman" w:hAnsi="Times New Roman"/>
+          <w:sz w:val="24"/>
+          <w:szCs w:val="24"/>
+          <w:rtl w:val="0"/>
+        </w:rPr>
+        <w:t xml:space="preserve"> </w:t>
+      </w:r>
+      <w:r>
+        <w:rPr>
+          <w:rtl w:val="0"/>
+        </w:rPr>
+      </w:r>
+    </w:p>
+    <w:p>
+      <w:pPr>
+        <w:spacing w:after="0" w:line="240" w:lineRule="auto"/>
         <w:jc w:val="center"/>
         <w:rPr>
           <w:rFonts w:ascii="Times New Roman" w:cs="Times New Roman" w:eastAsia="Times New Roman" w:hAnsi="Times New Roman"/>
@@ -234,8 +481,211 @@
     </w:p>
     <w:p>
       <w:pPr>
-        <w:spacing w:line="240" w:lineRule="auto"/>
+        <w:spacing w:after="0" w:line="240" w:lineRule="auto"/>
         <w:jc w:val="center"/>
+        <w:rPr>
+          <w:rFonts w:ascii="Times New Roman" w:cs="Times New Roman" w:eastAsia="Times New Roman" w:hAnsi="Times New Roman"/>
+          <w:sz w:val="28"/>
+          <w:szCs w:val="28"/>
+        </w:rPr>
+      </w:pPr>
+      <w:r>
+        <w:rPr>
+          <w:rFonts w:ascii="Times New Roman" w:cs="Times New Roman" w:eastAsia="Times New Roman" w:hAnsi="Times New Roman"/>
+          <w:sz w:val="28"/>
+          <w:szCs w:val="28"/>
+          <w:rtl w:val="0"/>
+        </w:rPr>
+        <w:t xml:space="preserve">до:</w:t>
+      </w:r>
+    </w:p>
+    <w:p>
+      <w:pPr>
+        <w:spacing w:after="0" w:line="240" w:lineRule="auto"/>
+        <w:jc w:val="center"/>
+        <w:rPr>
+          <w:rFonts w:ascii="Times New Roman" w:cs="Times New Roman" w:eastAsia="Times New Roman" w:hAnsi="Times New Roman"/>
+          <w:sz w:val="28"/>
+          <w:szCs w:val="28"/>
+        </w:rPr>
+      </w:pPr>
+      <w:r>
+        <w:rPr>
+          <w:rFonts w:ascii="Times New Roman" w:cs="Times New Roman" w:eastAsia="Times New Roman" w:hAnsi="Times New Roman"/>
+          <w:sz w:val="28"/>
+          <w:szCs w:val="28"/>
+          <w:rtl w:val="0"/>
+        </w:rPr>
+        <w:t xml:space="preserve">ВНС Лабораторної Роботи № 2 </w:t>
+      </w:r>
+    </w:p>
+    <w:p>
+      <w:pPr>
+        <w:spacing w:after="0" w:line="240" w:lineRule="auto"/>
+        <w:jc w:val="center"/>
+        <w:rPr>
+          <w:rFonts w:ascii="Times New Roman" w:cs="Times New Roman" w:eastAsia="Times New Roman" w:hAnsi="Times New Roman"/>
+          <w:sz w:val="28"/>
+          <w:szCs w:val="28"/>
+        </w:rPr>
+      </w:pPr>
+      <w:r>
+        <w:rPr>
+          <w:rFonts w:ascii="Times New Roman" w:cs="Times New Roman" w:eastAsia="Times New Roman" w:hAnsi="Times New Roman"/>
+          <w:sz w:val="28"/>
+          <w:szCs w:val="28"/>
+          <w:rtl w:val="0"/>
+        </w:rPr>
+        <w:t xml:space="preserve">ВНС Лабораторної Роботи № 3</w:t>
+      </w:r>
+    </w:p>
+    <w:p>
+      <w:pPr>
+        <w:spacing w:after="0" w:line="240" w:lineRule="auto"/>
+        <w:jc w:val="center"/>
+        <w:rPr>
+          <w:rFonts w:ascii="Times New Roman" w:cs="Times New Roman" w:eastAsia="Times New Roman" w:hAnsi="Times New Roman"/>
+          <w:sz w:val="28"/>
+          <w:szCs w:val="28"/>
+        </w:rPr>
+      </w:pPr>
+      <w:r>
+        <w:rPr>
+          <w:rFonts w:ascii="Times New Roman" w:cs="Times New Roman" w:eastAsia="Times New Roman" w:hAnsi="Times New Roman"/>
+          <w:sz w:val="28"/>
+          <w:szCs w:val="28"/>
+          <w:rtl w:val="0"/>
+        </w:rPr>
+        <w:t xml:space="preserve">ВНС Лабораторної Роботи № 7</w:t>
+      </w:r>
+    </w:p>
+    <w:p>
+      <w:pPr>
+        <w:spacing w:after="0" w:line="240" w:lineRule="auto"/>
+        <w:jc w:val="center"/>
+        <w:rPr>
+          <w:rFonts w:ascii="Times New Roman" w:cs="Times New Roman" w:eastAsia="Times New Roman" w:hAnsi="Times New Roman"/>
+          <w:sz w:val="28"/>
+          <w:szCs w:val="28"/>
+        </w:rPr>
+      </w:pPr>
+      <w:r>
+        <w:rPr>
+          <w:rFonts w:ascii="Times New Roman" w:cs="Times New Roman" w:eastAsia="Times New Roman" w:hAnsi="Times New Roman"/>
+          <w:sz w:val="28"/>
+          <w:szCs w:val="28"/>
+          <w:rtl w:val="0"/>
+        </w:rPr>
+        <w:t xml:space="preserve">Практичних Робіт № 3</w:t>
+      </w:r>
+    </w:p>
+    <w:p>
+      <w:pPr>
+        <w:spacing w:after="0" w:line="240" w:lineRule="auto"/>
+        <w:jc w:val="center"/>
+        <w:rPr>
+          <w:rFonts w:ascii="Times New Roman" w:cs="Times New Roman" w:eastAsia="Times New Roman" w:hAnsi="Times New Roman"/>
+          <w:sz w:val="28"/>
+          <w:szCs w:val="28"/>
+        </w:rPr>
+      </w:pPr>
+      <w:r>
+        <w:rPr>
+          <w:rtl w:val="0"/>
+        </w:rPr>
+      </w:r>
+    </w:p>
+    <w:p>
+      <w:pPr>
+        <w:spacing w:after="0" w:line="240" w:lineRule="auto"/>
+        <w:jc w:val="center"/>
+        <w:rPr>
+          <w:rFonts w:ascii="Times New Roman" w:cs="Times New Roman" w:eastAsia="Times New Roman" w:hAnsi="Times New Roman"/>
+          <w:sz w:val="28"/>
+          <w:szCs w:val="28"/>
+        </w:rPr>
+      </w:pPr>
+      <w:r>
+        <w:rPr>
+          <w:rtl w:val="0"/>
+        </w:rPr>
+      </w:r>
+    </w:p>
+    <w:p>
+      <w:pPr>
+        <w:spacing w:after="0" w:line="240" w:lineRule="auto"/>
+        <w:jc w:val="center"/>
+        <w:rPr>
+          <w:rFonts w:ascii="Times New Roman" w:cs="Times New Roman" w:eastAsia="Times New Roman" w:hAnsi="Times New Roman"/>
+          <w:sz w:val="28"/>
+          <w:szCs w:val="28"/>
+        </w:rPr>
+      </w:pPr>
+      <w:r>
+        <w:rPr>
+          <w:rtl w:val="0"/>
+        </w:rPr>
+      </w:r>
+    </w:p>
+    <w:p>
+      <w:pPr>
+        <w:spacing w:after="0" w:line="240" w:lineRule="auto"/>
+        <w:jc w:val="center"/>
+        <w:rPr>
+          <w:rFonts w:ascii="Times New Roman" w:cs="Times New Roman" w:eastAsia="Times New Roman" w:hAnsi="Times New Roman"/>
+          <w:b w:val="1"/>
+          <w:smallCaps w:val="1"/>
+          <w:sz w:val="28"/>
+          <w:szCs w:val="28"/>
+        </w:rPr>
+      </w:pPr>
+      <w:r>
+        <w:rPr>
+          <w:rtl w:val="0"/>
+        </w:rPr>
+      </w:r>
+    </w:p>
+    <w:p>
+      <w:pPr>
+        <w:spacing w:after="0" w:line="360" w:lineRule="auto"/>
+        <w:rPr>
+          <w:rFonts w:ascii="Times New Roman" w:cs="Times New Roman" w:eastAsia="Times New Roman" w:hAnsi="Times New Roman"/>
+          <w:sz w:val="28"/>
+          <w:szCs w:val="28"/>
+        </w:rPr>
+      </w:pPr>
+      <w:r>
+        <w:rPr>
+          <w:rtl w:val="0"/>
+        </w:rPr>
+      </w:r>
+    </w:p>
+    <w:p>
+      <w:pPr>
+        <w:spacing w:after="0" w:line="288" w:lineRule="auto"/>
+        <w:jc w:val="right"/>
+        <w:rPr>
+          <w:rFonts w:ascii="Times New Roman" w:cs="Times New Roman" w:eastAsia="Times New Roman" w:hAnsi="Times New Roman"/>
+          <w:b w:val="1"/>
+          <w:sz w:val="28"/>
+          <w:szCs w:val="28"/>
+        </w:rPr>
+      </w:pPr>
+      <w:r>
+        <w:rPr>
+          <w:rFonts w:ascii="Times New Roman" w:cs="Times New Roman" w:eastAsia="Times New Roman" w:hAnsi="Times New Roman"/>
+          <w:b w:val="1"/>
+          <w:sz w:val="28"/>
+          <w:szCs w:val="28"/>
+          <w:rtl w:val="0"/>
+        </w:rPr>
+        <w:t xml:space="preserve">Виконав:</w:t>
+      </w:r>
+    </w:p>
+    <w:p>
+      <w:pPr>
+        <w:spacing w:after="0" w:line="288" w:lineRule="auto"/>
+        <w:jc w:val="right"/>
         <w:rPr>
           <w:rFonts w:ascii="Times New Roman" w:cs="Times New Roman" w:eastAsia="Times New Roman" w:hAnsi="Times New Roman"/>
           <w:sz w:val="28"/>
@@ -251,7 +701,7 @@
           <w:szCs w:val="28"/>
           <w:rtl w:val="0"/>
         </w:rPr>
-        <w:t xml:space="preserve">з розділу</w:t>
+        <w:t xml:space="preserve"> </w:t>
       </w:r>
       <w:r>
         <w:rPr>
@@ -260,137 +710,84 @@
           <w:szCs w:val="28"/>
           <w:rtl w:val="0"/>
         </w:rPr>
-        <w:t xml:space="preserve">:  «Цикли. Вкладені Цикли. Функції. Перевантаження функцій. Рекурсія.»</w:t>
-      </w:r>
-    </w:p>
-    <w:p>
-      <w:pPr>
-        <w:spacing w:line="240" w:lineRule="auto"/>
-        <w:jc w:val="center"/>
-        <w:rPr>
-          <w:rFonts w:ascii="Times New Roman" w:cs="Times New Roman" w:eastAsia="Times New Roman" w:hAnsi="Times New Roman"/>
-          <w:b w:val="1"/>
-          <w:smallCaps w:val="1"/>
+        <w:t xml:space="preserve">Студент групи ШІ-11</w:t>
+      </w:r>
+    </w:p>
+    <w:p>
+      <w:pPr>
+        <w:spacing w:after="0" w:line="288" w:lineRule="auto"/>
+        <w:jc w:val="right"/>
+        <w:rPr>
+          <w:rFonts w:ascii="Times New Roman" w:cs="Times New Roman" w:eastAsia="Times New Roman" w:hAnsi="Times New Roman"/>
           <w:sz w:val="28"/>
           <w:szCs w:val="28"/>
         </w:rPr>
       </w:pPr>
       <w:r>
         <w:rPr>
-          <w:rtl w:val="0"/>
-        </w:rPr>
-      </w:r>
-    </w:p>
-    <w:p>
-      <w:pPr>
-        <w:spacing w:line="360" w:lineRule="auto"/>
-        <w:rPr>
           <w:rFonts w:ascii="Times New Roman" w:cs="Times New Roman" w:eastAsia="Times New Roman" w:hAnsi="Times New Roman"/>
           <w:sz w:val="28"/>
           <w:szCs w:val="28"/>
-        </w:rPr>
-      </w:pPr>
-      <w:r>
-        <w:rPr>
-          <w:rtl w:val="0"/>
-        </w:rPr>
-      </w:r>
-    </w:p>
-    <w:p>
-      <w:pPr>
-        <w:spacing w:line="240" w:lineRule="auto"/>
+          <w:rtl w:val="0"/>
+        </w:rPr>
+        <w:t xml:space="preserve">Шляхетко Данило Віталійович</w:t>
+      </w:r>
+    </w:p>
+    <w:p>
+      <w:pPr>
+        <w:spacing w:after="0" w:line="240" w:lineRule="auto"/>
         <w:jc w:val="right"/>
         <w:rPr>
           <w:rFonts w:ascii="Times New Roman" w:cs="Times New Roman" w:eastAsia="Times New Roman" w:hAnsi="Times New Roman"/>
-          <w:b w:val="1"/>
-          <w:i w:val="1"/>
           <w:sz w:val="28"/>
           <w:szCs w:val="28"/>
         </w:rPr>
       </w:pPr>
       <w:r>
         <w:rPr>
+          <w:rtl w:val="0"/>
+        </w:rPr>
+      </w:r>
+    </w:p>
+    <w:p>
+      <w:pPr>
+        <w:spacing w:after="0" w:line="240" w:lineRule="auto"/>
+        <w:jc w:val="right"/>
+        <w:rPr>
           <w:rFonts w:ascii="Times New Roman" w:cs="Times New Roman" w:eastAsia="Times New Roman" w:hAnsi="Times New Roman"/>
           <w:b w:val="1"/>
-          <w:i w:val="1"/>
           <w:sz w:val="28"/>
           <w:szCs w:val="28"/>
-          <w:rtl w:val="0"/>
-        </w:rPr>
-        <w:t xml:space="preserve">Виконав:</w:t>
-      </w:r>
-    </w:p>
-    <w:p>
-      <w:pPr>
-        <w:spacing w:line="240" w:lineRule="auto"/>
-        <w:jc w:val="right"/>
-        <w:rPr>
-          <w:rFonts w:ascii="Times New Roman" w:cs="Times New Roman" w:eastAsia="Times New Roman" w:hAnsi="Times New Roman"/>
-          <w:b w:val="1"/>
-          <w:i w:val="1"/>
+        </w:rPr>
+      </w:pPr>
+      <w:r>
+        <w:rPr>
+          <w:rtl w:val="0"/>
+        </w:rPr>
+      </w:r>
+    </w:p>
+    <w:p>
+      <w:pPr>
+        <w:rPr>
+          <w:rFonts w:ascii="Times New Roman" w:cs="Times New Roman" w:eastAsia="Times New Roman" w:hAnsi="Times New Roman"/>
           <w:sz w:val="28"/>
           <w:szCs w:val="28"/>
         </w:rPr>
       </w:pPr>
       <w:r>
         <w:rPr>
-          <w:rFonts w:ascii="Times New Roman" w:cs="Times New Roman" w:eastAsia="Times New Roman" w:hAnsi="Times New Roman"/>
-          <w:b w:val="1"/>
-          <w:i w:val="1"/>
+          <w:rtl w:val="0"/>
+        </w:rPr>
+      </w:r>
+    </w:p>
+    <w:p>
+      <w:pPr>
+        <w:rPr>
+          <w:rFonts w:ascii="Times New Roman" w:cs="Times New Roman" w:eastAsia="Times New Roman" w:hAnsi="Times New Roman"/>
           <w:sz w:val="28"/>
           <w:szCs w:val="28"/>
-          <w:rtl w:val="0"/>
-        </w:rPr>
-        <w:t xml:space="preserve"> </w:t>
-      </w:r>
-      <w:r>
-        <w:rPr>
-          <w:rFonts w:ascii="Times New Roman" w:cs="Times New Roman" w:eastAsia="Times New Roman" w:hAnsi="Times New Roman"/>
-          <w:sz w:val="28"/>
-          <w:szCs w:val="28"/>
-          <w:rtl w:val="0"/>
-        </w:rPr>
-        <w:t xml:space="preserve">студент групи ШІ-11</w:t>
-      </w:r>
-      <w:r>
-        <w:rPr>
-          <w:rtl w:val="0"/>
-        </w:rPr>
-      </w:r>
-    </w:p>
-    <w:p>
-      <w:pPr>
-        <w:spacing w:line="240" w:lineRule="auto"/>
-        <w:jc w:val="right"/>
-        <w:rPr>
-          <w:rFonts w:ascii="Times New Roman" w:cs="Times New Roman" w:eastAsia="Times New Roman" w:hAnsi="Times New Roman"/>
-          <w:sz w:val="28"/>
-          <w:szCs w:val="28"/>
-          <w:u w:val="single"/>
-        </w:rPr>
-      </w:pPr>
-      <w:r>
-        <w:rPr>
-          <w:rFonts w:ascii="Times New Roman" w:cs="Times New Roman" w:eastAsia="Times New Roman" w:hAnsi="Times New Roman"/>
-          <w:sz w:val="28"/>
-          <w:szCs w:val="28"/>
-          <w:u w:val="single"/>
-          <w:rtl w:val="0"/>
-        </w:rPr>
-        <w:t xml:space="preserve">Шляхетко Данило Віталійович</w:t>
-      </w:r>
-    </w:p>
-    <w:p>
-      <w:pPr>
-        <w:rPr>
-          <w:rFonts w:ascii="Times New Roman" w:cs="Times New Roman" w:eastAsia="Times New Roman" w:hAnsi="Times New Roman"/>
-          <w:sz w:val="28"/>
-          <w:szCs w:val="28"/>
-        </w:rPr>
-      </w:pPr>
-      <w:r>
-        <w:br w:type="page"/>
-      </w:r>
+        </w:rPr>
+      </w:pPr>
       <w:r>
         <w:rPr>
           <w:rtl w:val="0"/>
@@ -2782,7 +3179,7 @@
           <wp:inline distB="114300" distT="114300" distL="114300" distR="114300">
             <wp:extent cx="6300160" cy="9728200"/>
             <wp:effectExtent b="0" l="0" r="0" t="0"/>
-            <wp:docPr id="4" name="image8.png"/>
+            <wp:docPr id="5" name="image8.png"/>
             <a:graphic>
               <a:graphicData uri="http://schemas.openxmlformats.org/drawingml/2006/picture">
                 <pic:pic>
@@ -3334,12 +3731,12 @@
           <wp:inline distB="114300" distT="114300" distL="114300" distR="114300">
             <wp:extent cx="2486025" cy="1066800"/>
             <wp:effectExtent b="0" l="0" r="0" t="0"/>
-            <wp:docPr id="1" name="image1.png"/>
+            <wp:docPr id="1" name="image6.png"/>
             <a:graphic>
               <a:graphicData uri="http://schemas.openxmlformats.org/drawingml/2006/picture">
                 <pic:pic>
                   <pic:nvPicPr>
-                    <pic:cNvPr id="0" name="image1.png"/>
+                    <pic:cNvPr id="0" name="image6.png"/>
                     <pic:cNvPicPr preferRelativeResize="0"/>
                   </pic:nvPicPr>
                   <pic:blipFill>
@@ -3439,12 +3836,12 @@
           <wp:inline distB="114300" distT="114300" distL="114300" distR="114300">
             <wp:extent cx="6300160" cy="2222500"/>
             <wp:effectExtent b="0" l="0" r="0" t="0"/>
-            <wp:docPr id="5" name="image5.png"/>
+            <wp:docPr id="6" name="image4.png"/>
             <a:graphic>
               <a:graphicData uri="http://schemas.openxmlformats.org/drawingml/2006/picture">
                 <pic:pic>
                   <pic:nvPicPr>
-                    <pic:cNvPr id="0" name="image5.png"/>
+                    <pic:cNvPr id="0" name="image4.png"/>
                     <pic:cNvPicPr preferRelativeResize="0"/>
                   </pic:nvPicPr>
                   <pic:blipFill>
@@ -3544,7 +3941,7 @@
           <wp:inline distB="114300" distT="114300" distL="114300" distR="114300">
             <wp:extent cx="6300160" cy="1143000"/>
             <wp:effectExtent b="0" l="0" r="0" t="0"/>
-            <wp:docPr id="3" name="image7.png"/>
+            <wp:docPr id="4" name="image7.png"/>
             <a:graphic>
               <a:graphicData uri="http://schemas.openxmlformats.org/drawingml/2006/picture">
                 <pic:pic>
@@ -3659,12 +4056,12 @@
           <wp:inline distB="114300" distT="114300" distL="114300" distR="114300">
             <wp:extent cx="2333625" cy="1571625"/>
             <wp:effectExtent b="0" l="0" r="0" t="0"/>
-            <wp:docPr id="7" name="image6.png"/>
+            <wp:docPr id="7" name="image3.png"/>
             <a:graphic>
               <a:graphicData uri="http://schemas.openxmlformats.org/drawingml/2006/picture">
                 <pic:pic>
                   <pic:nvPicPr>
-                    <pic:cNvPr id="0" name="image6.png"/>
+                    <pic:cNvPr id="0" name="image3.png"/>
                     <pic:cNvPicPr preferRelativeResize="0"/>
                   </pic:nvPicPr>
                   <pic:blipFill>
@@ -3765,12 +4162,12 @@
           <wp:inline distB="114300" distT="114300" distL="114300" distR="114300">
             <wp:extent cx="2485073" cy="5463635"/>
             <wp:effectExtent b="0" l="0" r="0" t="0"/>
-            <wp:docPr id="2" name="image3.png"/>
+            <wp:docPr id="3" name="image5.png"/>
             <a:graphic>
               <a:graphicData uri="http://schemas.openxmlformats.org/drawingml/2006/picture">
                 <pic:pic>
                   <pic:nvPicPr>
-                    <pic:cNvPr id="0" name="image3.png"/>
+                    <pic:cNvPr id="0" name="image5.png"/>
                     <pic:cNvPicPr preferRelativeResize="0"/>
                   </pic:nvPicPr>
                   <pic:blipFill>
@@ -3860,12 +4257,12 @@
           <wp:inline distB="114300" distT="114300" distL="114300" distR="114300">
             <wp:extent cx="6300160" cy="965200"/>
             <wp:effectExtent b="0" l="0" r="0" t="0"/>
-            <wp:docPr id="8" name="image4.png"/>
+            <wp:docPr id="8" name="image2.png"/>
             <a:graphic>
               <a:graphicData uri="http://schemas.openxmlformats.org/drawingml/2006/picture">
                 <pic:pic>
                   <pic:nvPicPr>
-                    <pic:cNvPr id="0" name="image4.png"/>
+                    <pic:cNvPr id="0" name="image2.png"/>
                     <pic:cNvPicPr preferRelativeResize="0"/>
                   </pic:nvPicPr>
                   <pic:blipFill>

</xml_diff>